<commit_message>
ONE sql problem left
</commit_message>
<xml_diff>
--- a/SQL/Design Doc.docx
+++ b/SQL/Design Doc.docx
@@ -63,6 +63,8 @@
             <w:t>Contents</w:t>
           </w:r>
         </w:p>
+        <w:bookmarkStart w:id="0" w:name="_GoBack"/>
+        <w:bookmarkEnd w:id="0"/>
         <w:p>
           <w:pPr>
             <w:pStyle w:val="TOC1"/>
@@ -83,7 +85,7 @@
           <w:r>
             <w:fldChar w:fldCharType="separate"/>
           </w:r>
-          <w:hyperlink w:anchor="_Toc447711613" w:history="1">
+          <w:hyperlink w:anchor="_Toc447718609" w:history="1">
             <w:r>
               <w:rPr>
                 <w:rStyle w:val="Hyperlink"/>
@@ -111,77 +113,7 @@
                 <w:noProof/>
                 <w:webHidden/>
               </w:rPr>
-              <w:instrText xml:space="preserve"> PAGEREF _Toc447711613 \h </w:instrText>
-            </w:r>
-            <w:r>
-              <w:rPr>
-                <w:noProof/>
-                <w:webHidden/>
-              </w:rPr>
-            </w:r>
-            <w:r>
-              <w:rPr>
-                <w:noProof/>
-                <w:webHidden/>
-              </w:rPr>
-              <w:fldChar w:fldCharType="separate"/>
-            </w:r>
-            <w:r>
-              <w:rPr>
-                <w:noProof/>
-                <w:webHidden/>
-              </w:rPr>
-              <w:t>2</w:t>
-            </w:r>
-            <w:r>
-              <w:rPr>
-                <w:noProof/>
-                <w:webHidden/>
-              </w:rPr>
-              <w:fldChar w:fldCharType="end"/>
-            </w:r>
-          </w:hyperlink>
-        </w:p>
-        <w:p>
-          <w:pPr>
-            <w:pStyle w:val="TOC1"/>
-            <w:tabs>
-              <w:tab w:val="right" w:leader="dot" w:pos="9350"/>
-            </w:tabs>
-            <w:rPr>
-              <w:rFonts w:eastAsiaTheme="minorEastAsia"/>
-              <w:noProof/>
-            </w:rPr>
-          </w:pPr>
-          <w:hyperlink w:anchor="_Toc447711614" w:history="1">
-            <w:r>
-              <w:rPr>
-                <w:rStyle w:val="Hyperlink"/>
-                <w:rFonts w:eastAsia="Times New Roman"/>
-                <w:noProof/>
-              </w:rPr>
-              <w:t>In the Beginning</w:t>
-            </w:r>
-            <w:r>
-              <w:rPr>
-                <w:noProof/>
-                <w:webHidden/>
-              </w:rPr>
-              <w:tab/>
-            </w:r>
-            <w:r>
-              <w:rPr>
-                <w:noProof/>
-                <w:webHidden/>
-              </w:rPr>
-              <w:fldChar w:fldCharType="begin"/>
-            </w:r>
-            <w:r>
-              <w:rPr>
-                <w:noProof/>
-                <w:webHidden/>
-              </w:rPr>
-              <w:instrText xml:space="preserve"> PAGEREF _Toc447711614 \h </w:instrText>
+              <w:instrText xml:space="preserve"> PAGEREF _Toc447718609 \h </w:instrText>
             </w:r>
             <w:r>
               <w:rPr>
@@ -223,14 +155,14 @@
               <w:noProof/>
             </w:rPr>
           </w:pPr>
-          <w:hyperlink w:anchor="_Toc447711615" w:history="1">
+          <w:hyperlink w:anchor="_Toc447718610" w:history="1">
             <w:r>
               <w:rPr>
                 <w:rStyle w:val="Hyperlink"/>
                 <w:rFonts w:eastAsia="Times New Roman"/>
                 <w:noProof/>
               </w:rPr>
-              <w:t>How To Play</w:t>
+              <w:t>In the Beginning</w:t>
             </w:r>
             <w:r>
               <w:rPr>
@@ -251,7 +183,7 @@
                 <w:noProof/>
                 <w:webHidden/>
               </w:rPr>
-              <w:instrText xml:space="preserve"> PAGEREF _Toc447711615 \h </w:instrText>
+              <w:instrText xml:space="preserve"> PAGEREF _Toc447718610 \h </w:instrText>
             </w:r>
             <w:r>
               <w:rPr>
@@ -293,14 +225,14 @@
               <w:noProof/>
             </w:rPr>
           </w:pPr>
-          <w:hyperlink w:anchor="_Toc447711616" w:history="1">
+          <w:hyperlink w:anchor="_Toc447718611" w:history="1">
             <w:r>
               <w:rPr>
                 <w:rStyle w:val="Hyperlink"/>
                 <w:rFonts w:eastAsia="Times New Roman"/>
                 <w:noProof/>
               </w:rPr>
-              <w:t>How To Battle</w:t>
+              <w:t>How To Play</w:t>
             </w:r>
             <w:r>
               <w:rPr>
@@ -321,7 +253,7 @@
                 <w:noProof/>
                 <w:webHidden/>
               </w:rPr>
-              <w:instrText xml:space="preserve"> PAGEREF _Toc447711616 \h </w:instrText>
+              <w:instrText xml:space="preserve"> PAGEREF _Toc447718611 \h </w:instrText>
             </w:r>
             <w:r>
               <w:rPr>
@@ -363,14 +295,14 @@
               <w:noProof/>
             </w:rPr>
           </w:pPr>
-          <w:hyperlink w:anchor="_Toc447711617" w:history="1">
+          <w:hyperlink w:anchor="_Toc447718612" w:history="1">
             <w:r>
               <w:rPr>
                 <w:rStyle w:val="Hyperlink"/>
                 <w:rFonts w:eastAsia="Times New Roman"/>
                 <w:noProof/>
               </w:rPr>
-              <w:t>FAQ</w:t>
+              <w:t>How To Battle</w:t>
             </w:r>
             <w:r>
               <w:rPr>
@@ -391,217 +323,7 @@
                 <w:noProof/>
                 <w:webHidden/>
               </w:rPr>
-              <w:instrText xml:space="preserve"> PAGEREF _Toc447711617 \h </w:instrText>
-            </w:r>
-            <w:r>
-              <w:rPr>
-                <w:noProof/>
-                <w:webHidden/>
-              </w:rPr>
-            </w:r>
-            <w:r>
-              <w:rPr>
-                <w:noProof/>
-                <w:webHidden/>
-              </w:rPr>
-              <w:fldChar w:fldCharType="separate"/>
-            </w:r>
-            <w:r>
-              <w:rPr>
-                <w:noProof/>
-                <w:webHidden/>
-              </w:rPr>
-              <w:t>6</w:t>
-            </w:r>
-            <w:r>
-              <w:rPr>
-                <w:noProof/>
-                <w:webHidden/>
-              </w:rPr>
-              <w:fldChar w:fldCharType="end"/>
-            </w:r>
-          </w:hyperlink>
-        </w:p>
-        <w:p>
-          <w:pPr>
-            <w:pStyle w:val="TOC1"/>
-            <w:tabs>
-              <w:tab w:val="right" w:leader="dot" w:pos="9350"/>
-            </w:tabs>
-            <w:rPr>
-              <w:rFonts w:eastAsiaTheme="minorEastAsia"/>
-              <w:noProof/>
-            </w:rPr>
-          </w:pPr>
-          <w:hyperlink w:anchor="_Toc447711618" w:history="1">
-            <w:r>
-              <w:rPr>
-                <w:rStyle w:val="Hyperlink"/>
-                <w:rFonts w:eastAsia="Times New Roman"/>
-                <w:noProof/>
-              </w:rPr>
-              <w:t>Income</w:t>
-            </w:r>
-            <w:r>
-              <w:rPr>
-                <w:noProof/>
-                <w:webHidden/>
-              </w:rPr>
-              <w:tab/>
-            </w:r>
-            <w:r>
-              <w:rPr>
-                <w:noProof/>
-                <w:webHidden/>
-              </w:rPr>
-              <w:fldChar w:fldCharType="begin"/>
-            </w:r>
-            <w:r>
-              <w:rPr>
-                <w:noProof/>
-                <w:webHidden/>
-              </w:rPr>
-              <w:instrText xml:space="preserve"> PAGEREF _Toc447711618 \h </w:instrText>
-            </w:r>
-            <w:r>
-              <w:rPr>
-                <w:noProof/>
-                <w:webHidden/>
-              </w:rPr>
-            </w:r>
-            <w:r>
-              <w:rPr>
-                <w:noProof/>
-                <w:webHidden/>
-              </w:rPr>
-              <w:fldChar w:fldCharType="separate"/>
-            </w:r>
-            <w:r>
-              <w:rPr>
-                <w:noProof/>
-                <w:webHidden/>
-              </w:rPr>
-              <w:t>7</w:t>
-            </w:r>
-            <w:r>
-              <w:rPr>
-                <w:noProof/>
-                <w:webHidden/>
-              </w:rPr>
-              <w:fldChar w:fldCharType="end"/>
-            </w:r>
-          </w:hyperlink>
-        </w:p>
-        <w:p>
-          <w:pPr>
-            <w:pStyle w:val="TOC1"/>
-            <w:tabs>
-              <w:tab w:val="right" w:leader="dot" w:pos="9350"/>
-            </w:tabs>
-            <w:rPr>
-              <w:rFonts w:eastAsiaTheme="minorEastAsia"/>
-              <w:noProof/>
-            </w:rPr>
-          </w:pPr>
-          <w:hyperlink w:anchor="_Toc447711619" w:history="1">
-            <w:r>
-              <w:rPr>
-                <w:rStyle w:val="Hyperlink"/>
-                <w:rFonts w:eastAsia="Times New Roman"/>
-                <w:noProof/>
-              </w:rPr>
-              <w:t>Heroes</w:t>
-            </w:r>
-            <w:r>
-              <w:rPr>
-                <w:noProof/>
-                <w:webHidden/>
-              </w:rPr>
-              <w:tab/>
-            </w:r>
-            <w:r>
-              <w:rPr>
-                <w:noProof/>
-                <w:webHidden/>
-              </w:rPr>
-              <w:fldChar w:fldCharType="begin"/>
-            </w:r>
-            <w:r>
-              <w:rPr>
-                <w:noProof/>
-                <w:webHidden/>
-              </w:rPr>
-              <w:instrText xml:space="preserve"> PAGEREF _Toc447711619 \h </w:instrText>
-            </w:r>
-            <w:r>
-              <w:rPr>
-                <w:noProof/>
-                <w:webHidden/>
-              </w:rPr>
-            </w:r>
-            <w:r>
-              <w:rPr>
-                <w:noProof/>
-                <w:webHidden/>
-              </w:rPr>
-              <w:fldChar w:fldCharType="separate"/>
-            </w:r>
-            <w:r>
-              <w:rPr>
-                <w:noProof/>
-                <w:webHidden/>
-              </w:rPr>
-              <w:t>8</w:t>
-            </w:r>
-            <w:r>
-              <w:rPr>
-                <w:noProof/>
-                <w:webHidden/>
-              </w:rPr>
-              <w:fldChar w:fldCharType="end"/>
-            </w:r>
-          </w:hyperlink>
-        </w:p>
-        <w:p>
-          <w:pPr>
-            <w:pStyle w:val="TOC1"/>
-            <w:tabs>
-              <w:tab w:val="right" w:leader="dot" w:pos="9350"/>
-            </w:tabs>
-            <w:rPr>
-              <w:rFonts w:eastAsiaTheme="minorEastAsia"/>
-              <w:noProof/>
-            </w:rPr>
-          </w:pPr>
-          <w:hyperlink w:anchor="_Toc447711620" w:history="1">
-            <w:r>
-              <w:rPr>
-                <w:rStyle w:val="Hyperlink"/>
-                <w:rFonts w:eastAsia="Times New Roman"/>
-                <w:noProof/>
-              </w:rPr>
-              <w:t>Creeps List</w:t>
-            </w:r>
-            <w:r>
-              <w:rPr>
-                <w:noProof/>
-                <w:webHidden/>
-              </w:rPr>
-              <w:tab/>
-            </w:r>
-            <w:r>
-              <w:rPr>
-                <w:noProof/>
-                <w:webHidden/>
-              </w:rPr>
-              <w:fldChar w:fldCharType="begin"/>
-            </w:r>
-            <w:r>
-              <w:rPr>
-                <w:noProof/>
-                <w:webHidden/>
-              </w:rPr>
-              <w:instrText xml:space="preserve"> PAGEREF _Toc447711620 \h </w:instrText>
+              <w:instrText xml:space="preserve"> PAGEREF _Toc447718612 \h </w:instrText>
             </w:r>
             <w:r>
               <w:rPr>
@@ -643,7 +365,287 @@
               <w:noProof/>
             </w:rPr>
           </w:pPr>
-          <w:hyperlink w:anchor="_Toc447711621" w:history="1">
+          <w:hyperlink w:anchor="_Toc447718613" w:history="1">
+            <w:r>
+              <w:rPr>
+                <w:rStyle w:val="Hyperlink"/>
+                <w:rFonts w:eastAsia="Times New Roman"/>
+                <w:noProof/>
+              </w:rPr>
+              <w:t>FAQ</w:t>
+            </w:r>
+            <w:r>
+              <w:rPr>
+                <w:noProof/>
+                <w:webHidden/>
+              </w:rPr>
+              <w:tab/>
+            </w:r>
+            <w:r>
+              <w:rPr>
+                <w:noProof/>
+                <w:webHidden/>
+              </w:rPr>
+              <w:fldChar w:fldCharType="begin"/>
+            </w:r>
+            <w:r>
+              <w:rPr>
+                <w:noProof/>
+                <w:webHidden/>
+              </w:rPr>
+              <w:instrText xml:space="preserve"> PAGEREF _Toc447718613 \h </w:instrText>
+            </w:r>
+            <w:r>
+              <w:rPr>
+                <w:noProof/>
+                <w:webHidden/>
+              </w:rPr>
+            </w:r>
+            <w:r>
+              <w:rPr>
+                <w:noProof/>
+                <w:webHidden/>
+              </w:rPr>
+              <w:fldChar w:fldCharType="separate"/>
+            </w:r>
+            <w:r>
+              <w:rPr>
+                <w:noProof/>
+                <w:webHidden/>
+              </w:rPr>
+              <w:t>13</w:t>
+            </w:r>
+            <w:r>
+              <w:rPr>
+                <w:noProof/>
+                <w:webHidden/>
+              </w:rPr>
+              <w:fldChar w:fldCharType="end"/>
+            </w:r>
+          </w:hyperlink>
+        </w:p>
+        <w:p>
+          <w:pPr>
+            <w:pStyle w:val="TOC1"/>
+            <w:tabs>
+              <w:tab w:val="right" w:leader="dot" w:pos="9350"/>
+            </w:tabs>
+            <w:rPr>
+              <w:rFonts w:eastAsiaTheme="minorEastAsia"/>
+              <w:noProof/>
+            </w:rPr>
+          </w:pPr>
+          <w:hyperlink w:anchor="_Toc447718614" w:history="1">
+            <w:r>
+              <w:rPr>
+                <w:rStyle w:val="Hyperlink"/>
+                <w:rFonts w:eastAsia="Times New Roman"/>
+                <w:noProof/>
+              </w:rPr>
+              <w:t>Income</w:t>
+            </w:r>
+            <w:r>
+              <w:rPr>
+                <w:noProof/>
+                <w:webHidden/>
+              </w:rPr>
+              <w:tab/>
+            </w:r>
+            <w:r>
+              <w:rPr>
+                <w:noProof/>
+                <w:webHidden/>
+              </w:rPr>
+              <w:fldChar w:fldCharType="begin"/>
+            </w:r>
+            <w:r>
+              <w:rPr>
+                <w:noProof/>
+                <w:webHidden/>
+              </w:rPr>
+              <w:instrText xml:space="preserve"> PAGEREF _Toc447718614 \h </w:instrText>
+            </w:r>
+            <w:r>
+              <w:rPr>
+                <w:noProof/>
+                <w:webHidden/>
+              </w:rPr>
+            </w:r>
+            <w:r>
+              <w:rPr>
+                <w:noProof/>
+                <w:webHidden/>
+              </w:rPr>
+              <w:fldChar w:fldCharType="separate"/>
+            </w:r>
+            <w:r>
+              <w:rPr>
+                <w:noProof/>
+                <w:webHidden/>
+              </w:rPr>
+              <w:t>19</w:t>
+            </w:r>
+            <w:r>
+              <w:rPr>
+                <w:noProof/>
+                <w:webHidden/>
+              </w:rPr>
+              <w:fldChar w:fldCharType="end"/>
+            </w:r>
+          </w:hyperlink>
+        </w:p>
+        <w:p>
+          <w:pPr>
+            <w:pStyle w:val="TOC1"/>
+            <w:tabs>
+              <w:tab w:val="right" w:leader="dot" w:pos="9350"/>
+            </w:tabs>
+            <w:rPr>
+              <w:rFonts w:eastAsiaTheme="minorEastAsia"/>
+              <w:noProof/>
+            </w:rPr>
+          </w:pPr>
+          <w:hyperlink w:anchor="_Toc447718615" w:history="1">
+            <w:r>
+              <w:rPr>
+                <w:rStyle w:val="Hyperlink"/>
+                <w:rFonts w:eastAsia="Times New Roman"/>
+                <w:noProof/>
+              </w:rPr>
+              <w:t>Heroes</w:t>
+            </w:r>
+            <w:r>
+              <w:rPr>
+                <w:noProof/>
+                <w:webHidden/>
+              </w:rPr>
+              <w:tab/>
+            </w:r>
+            <w:r>
+              <w:rPr>
+                <w:noProof/>
+                <w:webHidden/>
+              </w:rPr>
+              <w:fldChar w:fldCharType="begin"/>
+            </w:r>
+            <w:r>
+              <w:rPr>
+                <w:noProof/>
+                <w:webHidden/>
+              </w:rPr>
+              <w:instrText xml:space="preserve"> PAGEREF _Toc447718615 \h </w:instrText>
+            </w:r>
+            <w:r>
+              <w:rPr>
+                <w:noProof/>
+                <w:webHidden/>
+              </w:rPr>
+            </w:r>
+            <w:r>
+              <w:rPr>
+                <w:noProof/>
+                <w:webHidden/>
+              </w:rPr>
+              <w:fldChar w:fldCharType="separate"/>
+            </w:r>
+            <w:r>
+              <w:rPr>
+                <w:noProof/>
+                <w:webHidden/>
+              </w:rPr>
+              <w:t>23</w:t>
+            </w:r>
+            <w:r>
+              <w:rPr>
+                <w:noProof/>
+                <w:webHidden/>
+              </w:rPr>
+              <w:fldChar w:fldCharType="end"/>
+            </w:r>
+          </w:hyperlink>
+        </w:p>
+        <w:p>
+          <w:pPr>
+            <w:pStyle w:val="TOC1"/>
+            <w:tabs>
+              <w:tab w:val="right" w:leader="dot" w:pos="9350"/>
+            </w:tabs>
+            <w:rPr>
+              <w:rFonts w:eastAsiaTheme="minorEastAsia"/>
+              <w:noProof/>
+            </w:rPr>
+          </w:pPr>
+          <w:hyperlink w:anchor="_Toc447718616" w:history="1">
+            <w:r>
+              <w:rPr>
+                <w:rStyle w:val="Hyperlink"/>
+                <w:rFonts w:eastAsia="Times New Roman"/>
+                <w:noProof/>
+              </w:rPr>
+              <w:t>Creeps List</w:t>
+            </w:r>
+            <w:r>
+              <w:rPr>
+                <w:noProof/>
+                <w:webHidden/>
+              </w:rPr>
+              <w:tab/>
+            </w:r>
+            <w:r>
+              <w:rPr>
+                <w:noProof/>
+                <w:webHidden/>
+              </w:rPr>
+              <w:fldChar w:fldCharType="begin"/>
+            </w:r>
+            <w:r>
+              <w:rPr>
+                <w:noProof/>
+                <w:webHidden/>
+              </w:rPr>
+              <w:instrText xml:space="preserve"> PAGEREF _Toc447718616 \h </w:instrText>
+            </w:r>
+            <w:r>
+              <w:rPr>
+                <w:noProof/>
+                <w:webHidden/>
+              </w:rPr>
+            </w:r>
+            <w:r>
+              <w:rPr>
+                <w:noProof/>
+                <w:webHidden/>
+              </w:rPr>
+              <w:fldChar w:fldCharType="separate"/>
+            </w:r>
+            <w:r>
+              <w:rPr>
+                <w:noProof/>
+                <w:webHidden/>
+              </w:rPr>
+              <w:t>27</w:t>
+            </w:r>
+            <w:r>
+              <w:rPr>
+                <w:noProof/>
+                <w:webHidden/>
+              </w:rPr>
+              <w:fldChar w:fldCharType="end"/>
+            </w:r>
+          </w:hyperlink>
+        </w:p>
+        <w:p>
+          <w:pPr>
+            <w:pStyle w:val="TOC1"/>
+            <w:tabs>
+              <w:tab w:val="right" w:leader="dot" w:pos="9350"/>
+            </w:tabs>
+            <w:rPr>
+              <w:rFonts w:eastAsiaTheme="minorEastAsia"/>
+              <w:noProof/>
+            </w:rPr>
+          </w:pPr>
+          <w:hyperlink w:anchor="_Toc447718617" w:history="1">
             <w:r>
               <w:rPr>
                 <w:rStyle w:val="Hyperlink"/>
@@ -671,7 +673,7 @@
                 <w:noProof/>
                 <w:webHidden/>
               </w:rPr>
-              <w:instrText xml:space="preserve"> PAGEREF _Toc447711621 \h </w:instrText>
+              <w:instrText xml:space="preserve"> PAGEREF _Toc447718617 \h </w:instrText>
             </w:r>
             <w:r>
               <w:rPr>
@@ -691,7 +693,7 @@
                 <w:noProof/>
                 <w:webHidden/>
               </w:rPr>
-              <w:t>10</w:t>
+              <w:t>32</w:t>
             </w:r>
             <w:r>
               <w:rPr>
@@ -733,7 +735,6 @@
           <w:szCs w:val="32"/>
         </w:rPr>
       </w:pPr>
-      <w:bookmarkStart w:id="0" w:name="_Toc447711613"/>
       <w:r>
         <w:rPr>
           <w:rFonts w:eastAsia="Times New Roman"/>
@@ -748,6 +749,7 @@
           <w:rFonts w:eastAsia="Times New Roman"/>
         </w:rPr>
       </w:pPr>
+      <w:bookmarkStart w:id="1" w:name="_Toc447718609"/>
       <w:r>
         <w:rPr>
           <w:rFonts w:eastAsia="Times New Roman"/>
@@ -755,7 +757,7 @@
         <w:lastRenderedPageBreak/>
         <w:t>Introduction</w:t>
       </w:r>
-      <w:bookmarkEnd w:id="0"/>
+      <w:bookmarkEnd w:id="1"/>
     </w:p>
     <w:p>
       <w:pPr>
@@ -845,7 +847,7 @@
           <w:rFonts w:eastAsia="Times New Roman"/>
         </w:rPr>
       </w:pPr>
-      <w:bookmarkStart w:id="1" w:name="_Toc447711614"/>
+      <w:bookmarkStart w:id="2" w:name="_Toc447718610"/>
       <w:r>
         <w:rPr>
           <w:rFonts w:eastAsia="Times New Roman"/>
@@ -853,7 +855,7 @@
         <w:lastRenderedPageBreak/>
         <w:t>In the Beginning</w:t>
       </w:r>
-      <w:bookmarkEnd w:id="1"/>
+      <w:bookmarkEnd w:id="2"/>
     </w:p>
     <w:p>
       <w:pPr>
@@ -1910,7 +1912,7 @@
           <w:rFonts w:eastAsia="Times New Roman"/>
         </w:rPr>
       </w:pPr>
-      <w:bookmarkStart w:id="2" w:name="_Toc447711615"/>
+      <w:bookmarkStart w:id="3" w:name="_Toc447718611"/>
       <w:r>
         <w:rPr>
           <w:rFonts w:eastAsia="Times New Roman"/>
@@ -1932,7 +1934,7 @@
         </w:rPr>
         <w:t xml:space="preserve"> Play</w:t>
       </w:r>
-      <w:bookmarkEnd w:id="2"/>
+      <w:bookmarkEnd w:id="3"/>
     </w:p>
     <w:p>
       <w:pPr>
@@ -6040,7 +6042,7 @@
           <w:rFonts w:eastAsia="Times New Roman"/>
         </w:rPr>
       </w:pPr>
-      <w:bookmarkStart w:id="3" w:name="_Toc447711616"/>
+      <w:bookmarkStart w:id="4" w:name="_Toc447718612"/>
       <w:r>
         <w:rPr>
           <w:rFonts w:eastAsia="Times New Roman"/>
@@ -6062,17 +6064,16 @@
         </w:rPr>
         <w:t xml:space="preserve"> Battle</w:t>
       </w:r>
-      <w:bookmarkEnd w:id="3"/>
-    </w:p>
-    <w:p>
-      <w:pPr>
-        <w:pStyle w:val="HTMLPreformatted"/>
-        <w:shd w:val="clear" w:color="auto" w:fill="FFFFFF"/>
-        <w:rPr>
-          <w:color w:val="0B0C0E"/>
-        </w:rPr>
-      </w:pPr>
-      <w:bookmarkStart w:id="4" w:name="_Toc447711617"/>
+      <w:bookmarkEnd w:id="4"/>
+    </w:p>
+    <w:p>
+      <w:pPr>
+        <w:pStyle w:val="HTMLPreformatted"/>
+        <w:shd w:val="clear" w:color="auto" w:fill="FFFFFF"/>
+        <w:rPr>
+          <w:color w:val="0B0C0E"/>
+        </w:rPr>
+      </w:pPr>
       <w:r>
         <w:rPr>
           <w:color w:val="0B0C0E"/>
@@ -11024,13 +11025,14 @@
           <w:rFonts w:eastAsia="Times New Roman"/>
         </w:rPr>
       </w:pPr>
+      <w:bookmarkStart w:id="5" w:name="_Toc447718613"/>
       <w:r>
         <w:rPr>
           <w:rFonts w:eastAsia="Times New Roman"/>
         </w:rPr>
         <w:t>FAQ</w:t>
       </w:r>
-      <w:bookmarkEnd w:id="4"/>
+      <w:bookmarkEnd w:id="5"/>
     </w:p>
     <w:p>
       <w:pPr>
@@ -15066,7 +15068,7 @@
           <w:rFonts w:eastAsia="Times New Roman"/>
         </w:rPr>
       </w:pPr>
-      <w:bookmarkStart w:id="5" w:name="_Toc447711618"/>
+      <w:bookmarkStart w:id="6" w:name="_Toc447718614"/>
       <w:r>
         <w:rPr>
           <w:rFonts w:eastAsia="Times New Roman"/>
@@ -15074,7 +15076,7 @@
         <w:lastRenderedPageBreak/>
         <w:t>Income</w:t>
       </w:r>
-      <w:bookmarkEnd w:id="5"/>
+      <w:bookmarkEnd w:id="6"/>
     </w:p>
     <w:p>
       <w:pPr>
@@ -17727,7 +17729,7 @@
           <w:rFonts w:eastAsia="Times New Roman"/>
         </w:rPr>
       </w:pPr>
-      <w:bookmarkStart w:id="6" w:name="_Toc447711619"/>
+      <w:bookmarkStart w:id="7" w:name="_Toc447718615"/>
       <w:r>
         <w:rPr>
           <w:rFonts w:eastAsia="Times New Roman"/>
@@ -17735,7 +17737,7 @@
         <w:lastRenderedPageBreak/>
         <w:t>Heroes</w:t>
       </w:r>
-      <w:bookmarkEnd w:id="6"/>
+      <w:bookmarkEnd w:id="7"/>
       <w:r>
         <w:rPr>
           <w:rFonts w:eastAsia="Times New Roman"/>
@@ -20546,7 +20548,7 @@
           <w:rFonts w:eastAsia="Times New Roman"/>
         </w:rPr>
       </w:pPr>
-      <w:bookmarkStart w:id="7" w:name="_Toc447711620"/>
+      <w:bookmarkStart w:id="8" w:name="_Toc447718616"/>
       <w:r>
         <w:rPr>
           <w:rFonts w:eastAsia="Times New Roman"/>
@@ -20554,7 +20556,7 @@
         <w:lastRenderedPageBreak/>
         <w:t>Creeps List</w:t>
       </w:r>
-      <w:bookmarkEnd w:id="7"/>
+      <w:bookmarkEnd w:id="8"/>
     </w:p>
     <w:p>
       <w:pPr>
@@ -23972,16 +23974,33 @@
     </w:p>
     <w:p>
       <w:pPr>
-        <w:pStyle w:val="HTMLPreformatted"/>
-        <w:shd w:val="clear" w:color="auto" w:fill="FFFFFF"/>
-        <w:rPr>
-          <w:color w:val="0B0C0E"/>
-        </w:rPr>
-      </w:pPr>
-      <w:r>
-        <w:rPr>
-          <w:color w:val="0B0C0E"/>
-        </w:rPr>
+        <w:rPr>
+          <w:rFonts w:ascii="Courier New" w:eastAsia="Times New Roman" w:hAnsi="Courier New" w:cs="Courier New"/>
+          <w:color w:val="0B0C0E"/>
+          <w:sz w:val="20"/>
+          <w:szCs w:val="20"/>
+        </w:rPr>
+      </w:pPr>
+      <w:r>
+        <w:rPr>
+          <w:color w:val="0B0C0E"/>
+        </w:rPr>
+        <w:br w:type="page"/>
+      </w:r>
+    </w:p>
+    <w:p>
+      <w:pPr>
+        <w:pStyle w:val="HTMLPreformatted"/>
+        <w:shd w:val="clear" w:color="auto" w:fill="FFFFFF"/>
+        <w:rPr>
+          <w:color w:val="0B0C0E"/>
+        </w:rPr>
+      </w:pPr>
+      <w:r>
+        <w:rPr>
+          <w:color w:val="0B0C0E"/>
+        </w:rPr>
+        <w:lastRenderedPageBreak/>
         <w:t>32. Avatar</w:t>
       </w:r>
     </w:p>
@@ -24027,7 +24046,6 @@
         <w:rPr>
           <w:color w:val="0B0C0E"/>
         </w:rPr>
-        <w:lastRenderedPageBreak/>
         <w:t>Hotkey: C</w:t>
       </w:r>
     </w:p>
@@ -24090,8 +24108,6 @@
           <w:szCs w:val="20"/>
         </w:rPr>
       </w:pPr>
-      <w:bookmarkStart w:id="8" w:name="_GoBack"/>
-      <w:bookmarkEnd w:id="8"/>
     </w:p>
     <w:p>
       <w:pPr>
@@ -24116,7 +24132,7 @@
           <w:rFonts w:eastAsia="Times New Roman"/>
         </w:rPr>
       </w:pPr>
-      <w:bookmarkStart w:id="9" w:name="_Toc447711621"/>
+      <w:bookmarkStart w:id="9" w:name="_Toc447718617"/>
       <w:r>
         <w:rPr>
           <w:rFonts w:eastAsia="Times New Roman"/>
@@ -24997,7 +25013,7 @@
 </file>
 
 <file path=customXml/itemProps1.xml><?xml version="1.0" encoding="utf-8"?>
-<ds:datastoreItem xmlns:ds="http://schemas.openxmlformats.org/officeDocument/2006/customXml" ds:itemID="{B73A4E36-F0BC-433B-A8C0-0720B068AA85}">
+<ds:datastoreItem xmlns:ds="http://schemas.openxmlformats.org/officeDocument/2006/customXml" ds:itemID="{3086F99D-5F15-4BB1-8B60-23CFC7FC5A46}">
   <ds:schemaRefs>
     <ds:schemaRef ds:uri="http://schemas.openxmlformats.org/officeDocument/2006/bibliography"/>
   </ds:schemaRefs>

</xml_diff>